<commit_message>
DIW Ejercicio de Aprendizaje 3
</commit_message>
<xml_diff>
--- a/Diseño de Interfaces Web/UT1/Actividades/Actividad Aprendizaje 3/Gonzalez_Garcia_Pablo_TEMA_01_AA_03.docx
+++ b/Diseño de Interfaces Web/UT1/Actividades/Actividad Aprendizaje 3/Gonzalez_Garcia_Pablo_TEMA_01_AA_03.docx
@@ -2,8 +2,33 @@
 <file path=word/document.xml><?xml version="1.0" encoding="utf-8"?>
 <w:document xmlns:wpc="http://schemas.microsoft.com/office/word/2010/wordprocessingCanvas" xmlns:cx="http://schemas.microsoft.com/office/drawing/2014/chartex" xmlns:cx1="http://schemas.microsoft.com/office/drawing/2015/9/8/chartex" xmlns:cx2="http://schemas.microsoft.com/office/drawing/2015/10/21/chartex" xmlns:cx3="http://schemas.microsoft.com/office/drawing/2016/5/9/chartex" xmlns:cx4="http://schemas.microsoft.com/office/drawing/2016/5/10/chartex" xmlns:cx5="http://schemas.microsoft.com/office/drawing/2016/5/11/chartex" xmlns:cx6="http://schemas.microsoft.com/office/drawing/2016/5/12/chartex" xmlns:cx7="http://schemas.microsoft.com/office/drawing/2016/5/13/chartex" xmlns:cx8="http://schemas.microsoft.com/office/drawing/2016/5/14/chartex" xmlns:mc="http://schemas.openxmlformats.org/markup-compatibility/2006" xmlns:aink="http://schemas.microsoft.com/office/drawing/2016/ink" xmlns:am3d="http://schemas.microsoft.com/office/drawing/2017/model3d" xmlns:o="urn:schemas-microsoft-com:office:office" xmlns:oel="http://schemas.microsoft.com/office/2019/extlst" xmlns:r="http://schemas.openxmlformats.org/officeDocument/2006/relationships" xmlns:m="http://schemas.openxmlformats.org/officeDocument/2006/math" xmlns:v="urn:schemas-microsoft-com:vml" xmlns:wp14="http://schemas.microsoft.com/office/word/2010/wordprocessingDrawing" xmlns:wp="http://schemas.openxmlformats.org/drawingml/2006/wordprocessingDrawing" xmlns:w10="urn:schemas-microsoft-com:office:word" xmlns:w="http://schemas.openxmlformats.org/wordprocessingml/2006/main" xmlns:w14="http://schemas.microsoft.com/office/word/2010/wordml" xmlns:w15="http://schemas.microsoft.com/office/word/2012/wordml" xmlns:w16cex="http://schemas.microsoft.com/office/word/2018/wordml/cex" xmlns:w16cid="http://schemas.microsoft.com/office/word/2016/wordml/cid" xmlns:w16="http://schemas.microsoft.com/office/word/2018/wordml" xmlns:w16du="http://schemas.microsoft.com/office/word/2023/wordml/word16du" xmlns:w16sdtdh="http://schemas.microsoft.com/office/word/2020/wordml/sdtdatahash" xmlns:w16sdtfl="http://schemas.microsoft.com/office/word/2024/wordml/sdtformatlock" xmlns:w16se="http://schemas.microsoft.com/office/word/2015/wordml/symex" xmlns:wpg="http://schemas.microsoft.com/office/word/2010/wordprocessingGroup" xmlns:wpi="http://schemas.microsoft.com/office/word/2010/wordprocessingInk" xmlns:wne="http://schemas.microsoft.com/office/word/2006/wordml" xmlns:wps="http://schemas.microsoft.com/office/word/2010/wordprocessingShape" mc:Ignorable="w14 w15 w16se w16cid w16 w16cex w16sdtdh w16sdtfl w16du wp14">
   <w:body>
-    <w:p/>
+    <w:p>
+      <w:pPr>
+        <w:jc w:val="center"/>
+        <w:rPr>
+          <w:rFonts w:ascii="Amasis MT Pro Black" w:hAnsi="Amasis MT Pro Black"/>
+          <w:sz w:val="40"/>
+          <w:szCs w:val="40"/>
+        </w:rPr>
+      </w:pPr>
+      <w:r>
+        <w:rPr>
+          <w:rFonts w:ascii="Amasis MT Pro Black" w:hAnsi="Amasis MT Pro Black"/>
+          <w:sz w:val="40"/>
+          <w:szCs w:val="40"/>
+        </w:rPr>
+        <w:t>TEMA 01 ACTIVIDAD DE APRENDIZAJE 03</w:t>
+      </w:r>
+    </w:p>
+    <w:p>
+      <w:pPr>
+        <w:rPr>
+          <w:rFonts w:ascii="Amasis MT Pro" w:hAnsi="Amasis MT Pro"/>
+        </w:rPr>
+      </w:pPr>
+    </w:p>
     <w:sectPr>
+      <w:headerReference w:type="default" r:id="rId6"/>
       <w:pgSz w:w="11906" w:h="16838"/>
       <w:pgMar w:top="1417" w:right="1701" w:bottom="1417" w:left="1701" w:header="708" w:footer="708" w:gutter="0"/>
       <w:cols w:space="708"/>
@@ -11,6 +36,81 @@
     </w:sectPr>
   </w:body>
 </w:document>
+</file>
+
+<file path=word/endnotes.xml><?xml version="1.0" encoding="utf-8"?>
+<w:endnotes xmlns:wpc="http://schemas.microsoft.com/office/word/2010/wordprocessingCanvas" xmlns:cx="http://schemas.microsoft.com/office/drawing/2014/chartex" xmlns:cx1="http://schemas.microsoft.com/office/drawing/2015/9/8/chartex" xmlns:cx2="http://schemas.microsoft.com/office/drawing/2015/10/21/chartex" xmlns:cx3="http://schemas.microsoft.com/office/drawing/2016/5/9/chartex" xmlns:cx4="http://schemas.microsoft.com/office/drawing/2016/5/10/chartex" xmlns:cx5="http://schemas.microsoft.com/office/drawing/2016/5/11/chartex" xmlns:cx6="http://schemas.microsoft.com/office/drawing/2016/5/12/chartex" xmlns:cx7="http://schemas.microsoft.com/office/drawing/2016/5/13/chartex" xmlns:cx8="http://schemas.microsoft.com/office/drawing/2016/5/14/chartex" xmlns:mc="http://schemas.openxmlformats.org/markup-compatibility/2006" xmlns:aink="http://schemas.microsoft.com/office/drawing/2016/ink" xmlns:am3d="http://schemas.microsoft.com/office/drawing/2017/model3d" xmlns:o="urn:schemas-microsoft-com:office:office" xmlns:oel="http://schemas.microsoft.com/office/2019/extlst" xmlns:r="http://schemas.openxmlformats.org/officeDocument/2006/relationships" xmlns:m="http://schemas.openxmlformats.org/officeDocument/2006/math" xmlns:v="urn:schemas-microsoft-com:vml" xmlns:wp14="http://schemas.microsoft.com/office/word/2010/wordprocessingDrawing" xmlns:wp="http://schemas.openxmlformats.org/drawingml/2006/wordprocessingDrawing" xmlns:w10="urn:schemas-microsoft-com:office:word" xmlns:w="http://schemas.openxmlformats.org/wordprocessingml/2006/main" xmlns:w14="http://schemas.microsoft.com/office/word/2010/wordml" xmlns:w15="http://schemas.microsoft.com/office/word/2012/wordml" xmlns:w16cex="http://schemas.microsoft.com/office/word/2018/wordml/cex" xmlns:w16cid="http://schemas.microsoft.com/office/word/2016/wordml/cid" xmlns:w16="http://schemas.microsoft.com/office/word/2018/wordml" xmlns:w16du="http://schemas.microsoft.com/office/word/2023/wordml/word16du" xmlns:w16sdtdh="http://schemas.microsoft.com/office/word/2020/wordml/sdtdatahash" xmlns:w16sdtfl="http://schemas.microsoft.com/office/word/2024/wordml/sdtformatlock" xmlns:w16se="http://schemas.microsoft.com/office/word/2015/wordml/symex" xmlns:wpg="http://schemas.microsoft.com/office/word/2010/wordprocessingGroup" xmlns:wpi="http://schemas.microsoft.com/office/word/2010/wordprocessingInk" xmlns:wne="http://schemas.microsoft.com/office/word/2006/wordml" xmlns:wps="http://schemas.microsoft.com/office/word/2010/wordprocessingShape" mc:Ignorable="w14 w15 w16se w16cid w16 w16cex w16sdtdh w16sdtfl w16du wp14">
+  <w:endnote w:type="separator" w:id="-1">
+    <w:p>
+      <w:pPr>
+        <w:spacing w:after="0" w:line="240" w:lineRule="auto"/>
+      </w:pPr>
+      <w:r>
+        <w:separator/>
+      </w:r>
+    </w:p>
+  </w:endnote>
+  <w:endnote w:type="continuationSeparator" w:id="0">
+    <w:p>
+      <w:pPr>
+        <w:spacing w:after="0" w:line="240" w:lineRule="auto"/>
+      </w:pPr>
+      <w:r>
+        <w:continuationSeparator/>
+      </w:r>
+    </w:p>
+  </w:endnote>
+</w:endnotes>
+</file>
+
+<file path=word/footnotes.xml><?xml version="1.0" encoding="utf-8"?>
+<w:footnotes xmlns:wpc="http://schemas.microsoft.com/office/word/2010/wordprocessingCanvas" xmlns:cx="http://schemas.microsoft.com/office/drawing/2014/chartex" xmlns:cx1="http://schemas.microsoft.com/office/drawing/2015/9/8/chartex" xmlns:cx2="http://schemas.microsoft.com/office/drawing/2015/10/21/chartex" xmlns:cx3="http://schemas.microsoft.com/office/drawing/2016/5/9/chartex" xmlns:cx4="http://schemas.microsoft.com/office/drawing/2016/5/10/chartex" xmlns:cx5="http://schemas.microsoft.com/office/drawing/2016/5/11/chartex" xmlns:cx6="http://schemas.microsoft.com/office/drawing/2016/5/12/chartex" xmlns:cx7="http://schemas.microsoft.com/office/drawing/2016/5/13/chartex" xmlns:cx8="http://schemas.microsoft.com/office/drawing/2016/5/14/chartex" xmlns:mc="http://schemas.openxmlformats.org/markup-compatibility/2006" xmlns:aink="http://schemas.microsoft.com/office/drawing/2016/ink" xmlns:am3d="http://schemas.microsoft.com/office/drawing/2017/model3d" xmlns:o="urn:schemas-microsoft-com:office:office" xmlns:oel="http://schemas.microsoft.com/office/2019/extlst" xmlns:r="http://schemas.openxmlformats.org/officeDocument/2006/relationships" xmlns:m="http://schemas.openxmlformats.org/officeDocument/2006/math" xmlns:v="urn:schemas-microsoft-com:vml" xmlns:wp14="http://schemas.microsoft.com/office/word/2010/wordprocessingDrawing" xmlns:wp="http://schemas.openxmlformats.org/drawingml/2006/wordprocessingDrawing" xmlns:w10="urn:schemas-microsoft-com:office:word" xmlns:w="http://schemas.openxmlformats.org/wordprocessingml/2006/main" xmlns:w14="http://schemas.microsoft.com/office/word/2010/wordml" xmlns:w15="http://schemas.microsoft.com/office/word/2012/wordml" xmlns:w16cex="http://schemas.microsoft.com/office/word/2018/wordml/cex" xmlns:w16cid="http://schemas.microsoft.com/office/word/2016/wordml/cid" xmlns:w16="http://schemas.microsoft.com/office/word/2018/wordml" xmlns:w16du="http://schemas.microsoft.com/office/word/2023/wordml/word16du" xmlns:w16sdtdh="http://schemas.microsoft.com/office/word/2020/wordml/sdtdatahash" xmlns:w16sdtfl="http://schemas.microsoft.com/office/word/2024/wordml/sdtformatlock" xmlns:w16se="http://schemas.microsoft.com/office/word/2015/wordml/symex" xmlns:wpg="http://schemas.microsoft.com/office/word/2010/wordprocessingGroup" xmlns:wpi="http://schemas.microsoft.com/office/word/2010/wordprocessingInk" xmlns:wne="http://schemas.microsoft.com/office/word/2006/wordml" xmlns:wps="http://schemas.microsoft.com/office/word/2010/wordprocessingShape" mc:Ignorable="w14 w15 w16se w16cid w16 w16cex w16sdtdh w16sdtfl w16du wp14">
+  <w:footnote w:type="separator" w:id="-1">
+    <w:p>
+      <w:pPr>
+        <w:spacing w:after="0" w:line="240" w:lineRule="auto"/>
+      </w:pPr>
+      <w:r>
+        <w:separator/>
+      </w:r>
+    </w:p>
+  </w:footnote>
+  <w:footnote w:type="continuationSeparator" w:id="0">
+    <w:p>
+      <w:pPr>
+        <w:spacing w:after="0" w:line="240" w:lineRule="auto"/>
+      </w:pPr>
+      <w:r>
+        <w:continuationSeparator/>
+      </w:r>
+    </w:p>
+  </w:footnote>
+</w:footnotes>
+</file>
+
+<file path=word/header1.xml><?xml version="1.0" encoding="utf-8"?>
+<w:hdr xmlns:wpc="http://schemas.microsoft.com/office/word/2010/wordprocessingCanvas" xmlns:cx="http://schemas.microsoft.com/office/drawing/2014/chartex" xmlns:cx1="http://schemas.microsoft.com/office/drawing/2015/9/8/chartex" xmlns:cx2="http://schemas.microsoft.com/office/drawing/2015/10/21/chartex" xmlns:cx3="http://schemas.microsoft.com/office/drawing/2016/5/9/chartex" xmlns:cx4="http://schemas.microsoft.com/office/drawing/2016/5/10/chartex" xmlns:cx5="http://schemas.microsoft.com/office/drawing/2016/5/11/chartex" xmlns:cx6="http://schemas.microsoft.com/office/drawing/2016/5/12/chartex" xmlns:cx7="http://schemas.microsoft.com/office/drawing/2016/5/13/chartex" xmlns:cx8="http://schemas.microsoft.com/office/drawing/2016/5/14/chartex" xmlns:mc="http://schemas.openxmlformats.org/markup-compatibility/2006" xmlns:aink="http://schemas.microsoft.com/office/drawing/2016/ink" xmlns:am3d="http://schemas.microsoft.com/office/drawing/2017/model3d" xmlns:o="urn:schemas-microsoft-com:office:office" xmlns:oel="http://schemas.microsoft.com/office/2019/extlst" xmlns:r="http://schemas.openxmlformats.org/officeDocument/2006/relationships" xmlns:m="http://schemas.openxmlformats.org/officeDocument/2006/math" xmlns:v="urn:schemas-microsoft-com:vml" xmlns:wp14="http://schemas.microsoft.com/office/word/2010/wordprocessingDrawing" xmlns:wp="http://schemas.openxmlformats.org/drawingml/2006/wordprocessingDrawing" xmlns:w10="urn:schemas-microsoft-com:office:word" xmlns:w="http://schemas.openxmlformats.org/wordprocessingml/2006/main" xmlns:w14="http://schemas.microsoft.com/office/word/2010/wordml" xmlns:w15="http://schemas.microsoft.com/office/word/2012/wordml" xmlns:w16cex="http://schemas.microsoft.com/office/word/2018/wordml/cex" xmlns:w16cid="http://schemas.microsoft.com/office/word/2016/wordml/cid" xmlns:w16="http://schemas.microsoft.com/office/word/2018/wordml" xmlns:w16du="http://schemas.microsoft.com/office/word/2023/wordml/word16du" xmlns:w16sdtdh="http://schemas.microsoft.com/office/word/2020/wordml/sdtdatahash" xmlns:w16sdtfl="http://schemas.microsoft.com/office/word/2024/wordml/sdtformatlock" xmlns:w16se="http://schemas.microsoft.com/office/word/2015/wordml/symex" xmlns:wpg="http://schemas.microsoft.com/office/word/2010/wordprocessingGroup" xmlns:wpi="http://schemas.microsoft.com/office/word/2010/wordprocessingInk" xmlns:wne="http://schemas.microsoft.com/office/word/2006/wordml" xmlns:wps="http://schemas.microsoft.com/office/word/2010/wordprocessingShape" mc:Ignorable="w14 w15 w16se w16cid w16 w16cex w16sdtdh w16sdtfl w16du wp14">
+  <w:p>
+    <w:pPr>
+      <w:pStyle w:val="Encabezado"/>
+    </w:pPr>
+    <w:r>
+      <w:t>Pablo González García</w:t>
+    </w:r>
+    <w:r>
+      <w:ptab w:relativeTo="margin" w:alignment="center" w:leader="none"/>
+    </w:r>
+    <w:r>
+      <w:t>DAW2</w:t>
+    </w:r>
+    <w:r>
+      <w:ptab w:relativeTo="margin" w:alignment="right" w:leader="none"/>
+    </w:r>
+    <w:r>
+      <w:t>DIW</w:t>
+    </w:r>
+  </w:p>
+</w:hdr>
 </file>
 
 <file path=word/styles.xml><?xml version="1.0" encoding="utf-8"?>
@@ -930,6 +1030,50 @@
       <w:spacing w:val="5"/>
     </w:rPr>
   </w:style>
+  <w:style w:type="paragraph" w:styleId="Encabezado">
+    <w:name w:val="header"/>
+    <w:basedOn w:val="Normal"/>
+    <w:link w:val="EncabezadoCar"/>
+    <w:uiPriority w:val="99"/>
+    <w:unhideWhenUsed/>
+    <w:rsid w:val="004C3A14"/>
+    <w:pPr>
+      <w:tabs>
+        <w:tab w:val="center" w:pos="4252"/>
+        <w:tab w:val="right" w:pos="8504"/>
+      </w:tabs>
+      <w:spacing w:after="0" w:line="240" w:lineRule="auto"/>
+    </w:pPr>
+  </w:style>
+  <w:style w:type="character" w:customStyle="1" w:styleId="EncabezadoCar">
+    <w:name w:val="Encabezado Car"/>
+    <w:basedOn w:val="Fuentedeprrafopredeter"/>
+    <w:link w:val="Encabezado"/>
+    <w:uiPriority w:val="99"/>
+    <w:rsid w:val="004C3A14"/>
+  </w:style>
+  <w:style w:type="paragraph" w:styleId="Piedepgina">
+    <w:name w:val="footer"/>
+    <w:basedOn w:val="Normal"/>
+    <w:link w:val="PiedepginaCar"/>
+    <w:uiPriority w:val="99"/>
+    <w:unhideWhenUsed/>
+    <w:rsid w:val="004C3A14"/>
+    <w:pPr>
+      <w:tabs>
+        <w:tab w:val="center" w:pos="4252"/>
+        <w:tab w:val="right" w:pos="8504"/>
+      </w:tabs>
+      <w:spacing w:after="0" w:line="240" w:lineRule="auto"/>
+    </w:pPr>
+  </w:style>
+  <w:style w:type="character" w:customStyle="1" w:styleId="PiedepginaCar">
+    <w:name w:val="Pie de página Car"/>
+    <w:basedOn w:val="Fuentedeprrafopredeter"/>
+    <w:link w:val="Piedepgina"/>
+    <w:uiPriority w:val="99"/>
+    <w:rsid w:val="004C3A14"/>
+  </w:style>
 </w:styles>
 </file>
 

</xml_diff>